<commit_message>
ajout notes memento andre + finition de faires toutes les pages du menu Musique
</commit_message>
<xml_diff>
--- a/mementoPrAndre.docx
+++ b/mementoPrAndre.docx
@@ -9,7 +9,6 @@
           <w:sz w:val="28"/>
           <w:szCs w:val="28"/>
           <w:u w:val="single"/>
-          <w:lang w:val="en-GB"/>
         </w:rPr>
       </w:pPr>
       <w:r>
@@ -18,7 +17,6 @@
           <w:sz w:val="28"/>
           <w:szCs w:val="28"/>
           <w:u w:val="single"/>
-          <w:lang w:val="en-GB"/>
         </w:rPr>
         <w:t>DANS LE HEAD:</w:t>
       </w:r>
@@ -1071,43 +1069,7 @@
           <w:szCs w:val="28"/>
         </w:rPr>
         <w:lastRenderedPageBreak/>
-        <w:t xml:space="preserve">Toujours mettre </w:t>
-      </w:r>
-      <w:r>
-        <w:rPr>
-          <w:b/>
-          <w:color w:val="FF0000"/>
-          <w:sz w:val="28"/>
-          <w:szCs w:val="28"/>
-        </w:rPr>
-        <w:t xml:space="preserve">une description </w:t>
-      </w:r>
-      <w:r>
-        <w:rPr>
-          <w:b/>
-          <w:color w:val="FF0000"/>
-          <w:sz w:val="28"/>
-          <w:szCs w:val="28"/>
-        </w:rPr>
-        <w:t>correspondant à la page (c’est ce qui</w:t>
-      </w:r>
-      <w:r>
-        <w:rPr>
-          <w:b/>
-          <w:color w:val="FF0000"/>
-          <w:sz w:val="28"/>
-          <w:szCs w:val="28"/>
-        </w:rPr>
-        <w:t xml:space="preserve"> apparaitra comme descriptif de ta page</w:t>
-      </w:r>
-      <w:r>
-        <w:rPr>
-          <w:b/>
-          <w:color w:val="FF0000"/>
-          <w:sz w:val="28"/>
-          <w:szCs w:val="28"/>
-        </w:rPr>
-        <w:t xml:space="preserve"> dans </w:t>
+        <w:t xml:space="preserve">Toujours mettre une description correspondant à la page (c’est ce qui apparaitra comme descriptif de ta page dans </w:t>
       </w:r>
       <w:proofErr w:type="spellStart"/>
       <w:r>
@@ -1921,10 +1883,1569 @@
     </w:p>
     <w:p>
       <w:pPr>
-        <w:ind w:left="1416"/>
-      </w:pPr>
+        <w:ind w:left="-284"/>
+        <w:rPr>
+          <w:b/>
+          <w:sz w:val="28"/>
+          <w:szCs w:val="28"/>
+          <w:u w:val="single"/>
+        </w:rPr>
+      </w:pPr>
+      <w:r>
+        <w:rPr>
+          <w:b/>
+          <w:sz w:val="28"/>
+          <w:szCs w:val="28"/>
+          <w:u w:val="single"/>
+        </w:rPr>
+        <w:lastRenderedPageBreak/>
+        <w:t>MENUS (et page principale)</w:t>
+      </w:r>
+      <w:r>
+        <w:rPr>
+          <w:b/>
+          <w:sz w:val="28"/>
+          <w:szCs w:val="28"/>
+          <w:u w:val="single"/>
+        </w:rPr>
+        <w:t>:</w:t>
+      </w:r>
+    </w:p>
+    <w:p>
+      <w:pPr>
+        <w:pStyle w:val="Paragraphedeliste"/>
+        <w:ind w:left="0"/>
+        <w:rPr>
+          <w:b/>
+          <w:color w:val="FF0000"/>
+          <w:sz w:val="28"/>
+          <w:szCs w:val="28"/>
+        </w:rPr>
+      </w:pPr>
+    </w:p>
+    <w:p>
+      <w:pPr>
+        <w:pStyle w:val="Paragraphedeliste"/>
+        <w:numPr>
+          <w:ilvl w:val="0"/>
+          <w:numId w:val="9"/>
+        </w:numPr>
+        <w:ind w:left="0"/>
+        <w:rPr>
+          <w:b/>
+          <w:color w:val="FF0000"/>
+          <w:sz w:val="28"/>
+          <w:szCs w:val="28"/>
+        </w:rPr>
+      </w:pPr>
+      <w:r>
+        <w:rPr>
+          <w:b/>
+          <w:color w:val="FF0000"/>
+          <w:sz w:val="28"/>
+          <w:szCs w:val="28"/>
+        </w:rPr>
+        <w:t xml:space="preserve">Toujours </w:t>
+      </w:r>
+      <w:r>
+        <w:rPr>
+          <w:b/>
+          <w:color w:val="FF0000"/>
+          <w:sz w:val="28"/>
+          <w:szCs w:val="28"/>
+        </w:rPr>
+        <w:t>vérifier que les titres des menus correspondent aux titres présents dans la page</w:t>
+      </w:r>
+    </w:p>
+    <w:p>
+      <w:pPr>
+        <w:pStyle w:val="Paragraphedeliste"/>
+        <w:ind w:left="708"/>
+        <w:rPr>
+          <w:b/>
+          <w:color w:val="FF0000"/>
+          <w:sz w:val="28"/>
+          <w:szCs w:val="28"/>
+        </w:rPr>
+      </w:pPr>
+      <w:r>
+        <w:rPr>
+          <w:b/>
+        </w:rPr>
+        <w:t>Exemple pour le menu Musique :</w:t>
+      </w:r>
+    </w:p>
+    <w:p>
+      <w:pPr>
+        <w:shd w:val="clear" w:color="auto" w:fill="27282A"/>
+        <w:spacing w:before="100" w:beforeAutospacing="1" w:after="100" w:afterAutospacing="1" w:line="240" w:lineRule="auto"/>
+        <w:ind w:left="720"/>
+        <w:rPr>
+          <w:rFonts w:ascii="Arial" w:hAnsi="Arial" w:cs="Arial"/>
+          <w:color w:val="000000"/>
+          <w:spacing w:val="12"/>
+          <w:sz w:val="27"/>
+          <w:szCs w:val="27"/>
+        </w:rPr>
+      </w:pPr>
+      <w:hyperlink r:id="rId12" w:history="1">
+        <w:r>
+          <w:rPr>
+            <w:rStyle w:val="Lienhypertexte"/>
+            <w:rFonts w:ascii="Arial" w:hAnsi="Arial" w:cs="Arial"/>
+            <w:caps/>
+            <w:color w:val="DDDDDD"/>
+            <w:spacing w:val="12"/>
+            <w:sz w:val="27"/>
+            <w:szCs w:val="27"/>
+          </w:rPr>
+          <w:t>ACCUEIL</w:t>
+        </w:r>
+      </w:hyperlink>
+    </w:p>
+    <w:p>
+      <w:pPr>
+        <w:shd w:val="clear" w:color="auto" w:fill="27282A"/>
+        <w:spacing w:before="100" w:beforeAutospacing="1" w:after="100" w:afterAutospacing="1" w:line="240" w:lineRule="auto"/>
+        <w:ind w:left="720"/>
+        <w:rPr>
+          <w:rFonts w:ascii="Arial" w:hAnsi="Arial" w:cs="Arial"/>
+          <w:color w:val="000000"/>
+          <w:spacing w:val="12"/>
+          <w:sz w:val="27"/>
+          <w:szCs w:val="27"/>
+        </w:rPr>
+      </w:pPr>
+      <w:hyperlink r:id="rId13" w:history="1">
+        <w:r>
+          <w:rPr>
+            <w:rStyle w:val="Lienhypertexte"/>
+            <w:rFonts w:ascii="Arial" w:hAnsi="Arial" w:cs="Arial"/>
+            <w:caps/>
+            <w:color w:val="DDDDDD"/>
+            <w:spacing w:val="12"/>
+            <w:sz w:val="27"/>
+            <w:szCs w:val="27"/>
+          </w:rPr>
+          <w:t>PRÉSENTATION</w:t>
+        </w:r>
+      </w:hyperlink>
+    </w:p>
+    <w:p>
+      <w:pPr>
+        <w:shd w:val="clear" w:color="auto" w:fill="27282A"/>
+        <w:spacing w:before="100" w:beforeAutospacing="1" w:after="100" w:afterAutospacing="1" w:line="240" w:lineRule="auto"/>
+        <w:ind w:left="720"/>
+        <w:rPr>
+          <w:rFonts w:ascii="Arial" w:hAnsi="Arial" w:cs="Arial"/>
+          <w:color w:val="000000"/>
+          <w:spacing w:val="12"/>
+          <w:sz w:val="27"/>
+          <w:szCs w:val="27"/>
+        </w:rPr>
+      </w:pPr>
+      <w:hyperlink r:id="rId14" w:history="1">
+        <w:r>
+          <w:rPr>
+            <w:rStyle w:val="Lienhypertexte"/>
+            <w:rFonts w:ascii="Arial" w:hAnsi="Arial" w:cs="Arial"/>
+            <w:caps/>
+            <w:color w:val="DDDDDD"/>
+            <w:spacing w:val="12"/>
+            <w:sz w:val="27"/>
+            <w:szCs w:val="27"/>
+          </w:rPr>
+          <w:t>MUSIQUE 2001</w:t>
+        </w:r>
+      </w:hyperlink>
+    </w:p>
+    <w:p>
+      <w:pPr>
+        <w:shd w:val="clear" w:color="auto" w:fill="27282A"/>
+        <w:spacing w:before="100" w:beforeAutospacing="1" w:after="100" w:afterAutospacing="1" w:line="240" w:lineRule="auto"/>
+        <w:ind w:left="720"/>
+        <w:rPr>
+          <w:rFonts w:ascii="Arial" w:hAnsi="Arial" w:cs="Arial"/>
+          <w:color w:val="EEECE1" w:themeColor="background2"/>
+          <w:spacing w:val="12"/>
+          <w:sz w:val="27"/>
+          <w:szCs w:val="27"/>
+        </w:rPr>
+      </w:pPr>
+      <w:hyperlink r:id="rId15" w:history="1">
+        <w:r>
+          <w:rPr>
+            <w:rStyle w:val="Lienhypertexte"/>
+            <w:rFonts w:ascii="Arial" w:hAnsi="Arial" w:cs="Arial"/>
+            <w:caps/>
+            <w:color w:val="EEECE1" w:themeColor="background2"/>
+            <w:spacing w:val="12"/>
+            <w:sz w:val="27"/>
+            <w:szCs w:val="27"/>
+          </w:rPr>
+          <w:t>CROSSOVER</w:t>
+        </w:r>
+      </w:hyperlink>
+    </w:p>
+    <w:p>
+      <w:pPr>
+        <w:shd w:val="clear" w:color="auto" w:fill="27282A"/>
+        <w:spacing w:before="100" w:beforeAutospacing="1" w:after="100" w:afterAutospacing="1" w:line="240" w:lineRule="auto"/>
+        <w:ind w:left="720"/>
+        <w:rPr>
+          <w:rFonts w:ascii="Arial" w:hAnsi="Arial" w:cs="Arial"/>
+          <w:color w:val="000000"/>
+          <w:spacing w:val="12"/>
+          <w:sz w:val="27"/>
+          <w:szCs w:val="27"/>
+        </w:rPr>
+      </w:pPr>
+      <w:hyperlink r:id="rId16" w:history="1">
+        <w:proofErr w:type="spellStart"/>
+        <w:r>
+          <w:rPr>
+            <w:rStyle w:val="Lienhypertexte"/>
+            <w:rFonts w:ascii="Arial" w:hAnsi="Arial" w:cs="Arial"/>
+            <w:caps/>
+            <w:color w:val="DDDDDD"/>
+            <w:spacing w:val="12"/>
+            <w:sz w:val="27"/>
+            <w:szCs w:val="27"/>
+          </w:rPr>
+          <w:t>CHRONIQUES</w:t>
+        </w:r>
+      </w:hyperlink>
+      <w:proofErr w:type="spellEnd"/>
+    </w:p>
+    <w:p>
+      <w:pPr>
+        <w:shd w:val="clear" w:color="auto" w:fill="27282A"/>
+        <w:spacing w:after="0" w:line="240" w:lineRule="auto"/>
+        <w:ind w:left="720"/>
+        <w:rPr>
+          <w:rFonts w:ascii="Arial" w:hAnsi="Arial" w:cs="Arial"/>
+          <w:color w:val="000000"/>
+          <w:spacing w:val="12"/>
+          <w:sz w:val="27"/>
+          <w:szCs w:val="27"/>
+        </w:rPr>
+      </w:pPr>
+      <w:hyperlink r:id="rId17" w:history="1">
+        <w:r>
+          <w:rPr>
+            <w:rStyle w:val="Lienhypertexte"/>
+            <w:rFonts w:ascii="Arial" w:hAnsi="Arial" w:cs="Arial"/>
+            <w:color w:val="8D8D8D"/>
+            <w:spacing w:val="12"/>
+          </w:rPr>
+          <w:t>Billets d'</w:t>
+        </w:r>
+        <w:proofErr w:type="spellStart"/>
+        <w:r>
+          <w:rPr>
+            <w:rStyle w:val="Lienhypertexte"/>
+            <w:rFonts w:ascii="Arial" w:hAnsi="Arial" w:cs="Arial"/>
+            <w:color w:val="8D8D8D"/>
+            <w:spacing w:val="12"/>
+          </w:rPr>
+          <w:t>Humeur</w:t>
+        </w:r>
+      </w:hyperlink>
+      <w:proofErr w:type="spellEnd"/>
+    </w:p>
+    <w:p>
+      <w:pPr>
+        <w:shd w:val="clear" w:color="auto" w:fill="27282A"/>
+        <w:spacing w:after="0" w:line="240" w:lineRule="auto"/>
+        <w:ind w:left="720"/>
+        <w:rPr>
+          <w:rFonts w:ascii="Arial" w:hAnsi="Arial" w:cs="Arial"/>
+          <w:color w:val="000000"/>
+          <w:spacing w:val="12"/>
+          <w:sz w:val="27"/>
+          <w:szCs w:val="27"/>
+        </w:rPr>
+      </w:pPr>
+      <w:hyperlink r:id="rId18" w:history="1">
+        <w:r>
+          <w:rPr>
+            <w:rStyle w:val="Lienhypertexte"/>
+            <w:rFonts w:ascii="Arial" w:hAnsi="Arial" w:cs="Arial"/>
+            <w:color w:val="8D8D8D"/>
+            <w:spacing w:val="12"/>
+          </w:rPr>
+          <w:t xml:space="preserve">Tour du </w:t>
+        </w:r>
+        <w:proofErr w:type="spellStart"/>
+        <w:r>
+          <w:rPr>
+            <w:rStyle w:val="Lienhypertexte"/>
+            <w:rFonts w:ascii="Arial" w:hAnsi="Arial" w:cs="Arial"/>
+            <w:color w:val="8D8D8D"/>
+            <w:spacing w:val="12"/>
+          </w:rPr>
+          <w:t>monde</w:t>
+        </w:r>
+      </w:hyperlink>
+      <w:proofErr w:type="spellEnd"/>
+    </w:p>
+    <w:p>
+      <w:pPr>
+        <w:shd w:val="clear" w:color="auto" w:fill="27282A"/>
+        <w:spacing w:after="0" w:line="240" w:lineRule="auto"/>
+        <w:ind w:left="720"/>
+        <w:rPr>
+          <w:rFonts w:ascii="Arial" w:hAnsi="Arial" w:cs="Arial"/>
+          <w:color w:val="000000"/>
+          <w:spacing w:val="12"/>
+          <w:sz w:val="27"/>
+          <w:szCs w:val="27"/>
+        </w:rPr>
+      </w:pPr>
+      <w:hyperlink r:id="rId19" w:history="1">
+        <w:r>
+          <w:rPr>
+            <w:rStyle w:val="Lienhypertexte"/>
+            <w:rFonts w:ascii="Arial" w:hAnsi="Arial" w:cs="Arial"/>
+            <w:color w:val="8D8D8D"/>
+            <w:spacing w:val="12"/>
+          </w:rPr>
+          <w:t xml:space="preserve">Compositeurs </w:t>
+        </w:r>
+        <w:proofErr w:type="spellStart"/>
+        <w:r>
+          <w:rPr>
+            <w:rStyle w:val="Lienhypertexte"/>
+            <w:rFonts w:ascii="Arial" w:hAnsi="Arial" w:cs="Arial"/>
+            <w:color w:val="8D8D8D"/>
+            <w:spacing w:val="12"/>
+          </w:rPr>
+          <w:t>contemporains</w:t>
+        </w:r>
+      </w:hyperlink>
+      <w:proofErr w:type="spellEnd"/>
+    </w:p>
+    <w:p>
+      <w:pPr>
+        <w:shd w:val="clear" w:color="auto" w:fill="27282A"/>
+        <w:spacing w:after="0" w:line="240" w:lineRule="auto"/>
+        <w:ind w:left="720"/>
+        <w:rPr>
+          <w:rFonts w:ascii="Arial" w:hAnsi="Arial" w:cs="Arial"/>
+          <w:color w:val="000000"/>
+          <w:spacing w:val="12"/>
+          <w:sz w:val="27"/>
+          <w:szCs w:val="27"/>
+        </w:rPr>
+      </w:pPr>
+      <w:hyperlink r:id="rId20" w:history="1">
+        <w:r>
+          <w:rPr>
+            <w:rStyle w:val="Lienhypertexte"/>
+            <w:rFonts w:ascii="Arial" w:hAnsi="Arial" w:cs="Arial"/>
+            <w:color w:val="8D8D8D"/>
+            <w:spacing w:val="12"/>
+          </w:rPr>
+          <w:t xml:space="preserve">Compositeurs </w:t>
+        </w:r>
+        <w:proofErr w:type="spellStart"/>
+        <w:r>
+          <w:rPr>
+            <w:rStyle w:val="Lienhypertexte"/>
+            <w:rFonts w:ascii="Arial" w:hAnsi="Arial" w:cs="Arial"/>
+            <w:color w:val="8D8D8D"/>
+            <w:spacing w:val="12"/>
+          </w:rPr>
+          <w:t>oubliés</w:t>
+        </w:r>
+      </w:hyperlink>
+      <w:proofErr w:type="spellEnd"/>
+    </w:p>
+    <w:p>
+      <w:pPr>
+        <w:shd w:val="clear" w:color="auto" w:fill="27282A"/>
+        <w:spacing w:after="0" w:line="240" w:lineRule="auto"/>
+        <w:ind w:left="720"/>
+        <w:rPr>
+          <w:rFonts w:ascii="Arial" w:hAnsi="Arial" w:cs="Arial"/>
+          <w:color w:val="000000"/>
+          <w:spacing w:val="12"/>
+          <w:sz w:val="27"/>
+          <w:szCs w:val="27"/>
+        </w:rPr>
+      </w:pPr>
+      <w:hyperlink r:id="rId21" w:history="1">
+        <w:r>
+          <w:rPr>
+            <w:rStyle w:val="Lienhypertexte"/>
+            <w:rFonts w:ascii="Arial" w:hAnsi="Arial" w:cs="Arial"/>
+            <w:color w:val="CD1600"/>
+            <w:spacing w:val="12"/>
+          </w:rPr>
+          <w:t xml:space="preserve">Interprètes </w:t>
+        </w:r>
+        <w:proofErr w:type="spellStart"/>
+        <w:r>
+          <w:rPr>
+            <w:rStyle w:val="Lienhypertexte"/>
+            <w:rFonts w:ascii="Arial" w:hAnsi="Arial" w:cs="Arial"/>
+            <w:color w:val="CD1600"/>
+            <w:spacing w:val="12"/>
+          </w:rPr>
+          <w:t>actuels</w:t>
+        </w:r>
+      </w:hyperlink>
+      <w:proofErr w:type="spellEnd"/>
+    </w:p>
+    <w:p>
+      <w:pPr>
+        <w:shd w:val="clear" w:color="auto" w:fill="27282A"/>
+        <w:spacing w:after="0" w:line="240" w:lineRule="auto"/>
+        <w:ind w:left="720"/>
+        <w:rPr>
+          <w:rFonts w:ascii="Arial" w:hAnsi="Arial" w:cs="Arial"/>
+          <w:color w:val="000000"/>
+          <w:spacing w:val="12"/>
+          <w:sz w:val="27"/>
+          <w:szCs w:val="27"/>
+        </w:rPr>
+      </w:pPr>
+      <w:hyperlink r:id="rId22" w:history="1">
+        <w:r>
+          <w:rPr>
+            <w:rStyle w:val="Lienhypertexte"/>
+            <w:rFonts w:ascii="Arial" w:hAnsi="Arial" w:cs="Arial"/>
+            <w:color w:val="8D8D8D"/>
+            <w:spacing w:val="12"/>
+          </w:rPr>
+          <w:t xml:space="preserve">Genres </w:t>
+        </w:r>
+        <w:proofErr w:type="spellStart"/>
+        <w:r>
+          <w:rPr>
+            <w:rStyle w:val="Lienhypertexte"/>
+            <w:rFonts w:ascii="Arial" w:hAnsi="Arial" w:cs="Arial"/>
+            <w:color w:val="8D8D8D"/>
+            <w:spacing w:val="12"/>
+          </w:rPr>
+          <w:t>musicaux</w:t>
+        </w:r>
+      </w:hyperlink>
+      <w:proofErr w:type="spellEnd"/>
+    </w:p>
+    <w:p>
+      <w:pPr>
+        <w:shd w:val="clear" w:color="auto" w:fill="27282A"/>
+        <w:spacing w:after="0" w:line="240" w:lineRule="auto"/>
+        <w:ind w:left="720"/>
+        <w:rPr>
+          <w:rFonts w:ascii="Arial" w:hAnsi="Arial" w:cs="Arial"/>
+          <w:color w:val="000000"/>
+          <w:spacing w:val="12"/>
+          <w:sz w:val="27"/>
+          <w:szCs w:val="27"/>
+        </w:rPr>
+      </w:pPr>
+      <w:hyperlink r:id="rId23" w:history="1">
+        <w:r>
+          <w:rPr>
+            <w:rStyle w:val="Lienhypertexte"/>
+            <w:rFonts w:ascii="Arial" w:hAnsi="Arial" w:cs="Arial"/>
+            <w:color w:val="8D8D8D"/>
+            <w:spacing w:val="12"/>
+          </w:rPr>
+          <w:t>Faits divers</w:t>
+        </w:r>
+      </w:hyperlink>
+    </w:p>
+    <w:p>
+      <w:pPr>
+        <w:shd w:val="clear" w:color="auto" w:fill="27282A"/>
+        <w:spacing w:before="100" w:beforeAutospacing="1" w:after="100" w:afterAutospacing="1" w:line="240" w:lineRule="auto"/>
+        <w:ind w:left="720"/>
+        <w:rPr>
+          <w:rFonts w:ascii="Arial" w:hAnsi="Arial" w:cs="Arial"/>
+          <w:color w:val="000000"/>
+          <w:spacing w:val="12"/>
+          <w:sz w:val="27"/>
+          <w:szCs w:val="27"/>
+        </w:rPr>
+      </w:pPr>
+      <w:hyperlink r:id="rId24" w:history="1">
+        <w:r>
+          <w:rPr>
+            <w:rStyle w:val="Lienhypertexte"/>
+            <w:rFonts w:ascii="Arial" w:hAnsi="Arial" w:cs="Arial"/>
+            <w:caps/>
+            <w:color w:val="DDDDDD"/>
+            <w:spacing w:val="12"/>
+            <w:sz w:val="27"/>
+            <w:szCs w:val="27"/>
+          </w:rPr>
+          <w:t>WHO'S WHO</w:t>
+        </w:r>
+      </w:hyperlink>
+    </w:p>
+    <w:p>
+      <w:pPr>
+        <w:pStyle w:val="Paragraphedeliste"/>
+        <w:ind w:left="708"/>
+        <w:rPr>
+          <w:b/>
+        </w:rPr>
+      </w:pPr>
+      <w:r>
+        <w:rPr>
+          <w:b/>
+        </w:rPr>
+        <w:t>Dans la page (de contenu)  Interprètes actuels  DOIT ETRE comme ci-dessous:</w:t>
+      </w:r>
+    </w:p>
+    <w:p>
+      <w:pPr>
+        <w:pStyle w:val="Titre2"/>
+        <w:spacing w:before="0" w:beforeAutospacing="0" w:after="0" w:afterAutospacing="0"/>
+        <w:jc w:val="center"/>
+        <w:rPr>
+          <w:rFonts w:ascii="Arial" w:hAnsi="Arial" w:cs="Arial"/>
+          <w:caps/>
+          <w:color w:val="000000"/>
+          <w:spacing w:val="12"/>
+          <w:sz w:val="40"/>
+          <w:szCs w:val="40"/>
+        </w:rPr>
+      </w:pPr>
+      <w:r>
+        <w:rPr>
+          <w:rFonts w:ascii="Arial" w:hAnsi="Arial" w:cs="Arial"/>
+          <w:caps/>
+          <w:color w:val="000000"/>
+          <w:spacing w:val="12"/>
+          <w:sz w:val="40"/>
+          <w:szCs w:val="40"/>
+        </w:rPr>
+        <w:t>INTERPRÈTES ACTUELS</w:t>
+      </w:r>
+    </w:p>
+    <w:p>
+      <w:pPr>
+        <w:pStyle w:val="Titre3"/>
+        <w:spacing w:before="75"/>
+        <w:jc w:val="center"/>
+        <w:rPr>
+          <w:rFonts w:ascii="Arial" w:hAnsi="Arial" w:cs="Arial"/>
+          <w:i/>
+          <w:iCs/>
+          <w:color w:val="8D8D8D"/>
+          <w:spacing w:val="12"/>
+          <w:sz w:val="28"/>
+          <w:szCs w:val="28"/>
+        </w:rPr>
+      </w:pPr>
+      <w:r>
+        <w:rPr>
+          <w:rFonts w:ascii="Arial" w:hAnsi="Arial" w:cs="Arial"/>
+          <w:i/>
+          <w:iCs/>
+          <w:color w:val="8D8D8D"/>
+          <w:spacing w:val="12"/>
+          <w:sz w:val="28"/>
+          <w:szCs w:val="28"/>
+        </w:rPr>
+        <w:t>Impact conséquent d'interprètes de notre époque</w:t>
+      </w:r>
+    </w:p>
+    <w:p>
+      <w:pPr>
+        <w:pBdr>
+          <w:top w:val="single" w:sz="6" w:space="0" w:color="DDDDDD"/>
+          <w:bottom w:val="single" w:sz="6" w:space="0" w:color="DDDDDD"/>
+        </w:pBdr>
+        <w:shd w:val="clear" w:color="auto" w:fill="F0F0F0"/>
+        <w:spacing w:before="100" w:beforeAutospacing="1" w:after="100" w:afterAutospacing="1" w:line="600" w:lineRule="atLeast"/>
+        <w:rPr>
+          <w:rFonts w:ascii="Times New Roman" w:hAnsi="Times New Roman" w:cs="Times New Roman"/>
+          <w:sz w:val="23"/>
+          <w:szCs w:val="23"/>
+        </w:rPr>
+      </w:pPr>
+      <w:r>
+        <w:rPr>
+          <w:color w:val="8D8D8D"/>
+          <w:sz w:val="23"/>
+          <w:szCs w:val="23"/>
+        </w:rPr>
+        <w:t>Vous êtes ici :</w:t>
+      </w:r>
+      <w:r>
+        <w:rPr>
+          <w:rStyle w:val="apple-converted-space"/>
+          <w:color w:val="8D8D8D"/>
+          <w:sz w:val="23"/>
+          <w:szCs w:val="23"/>
+        </w:rPr>
+        <w:t> </w:t>
+      </w:r>
+      <w:r>
+        <w:rPr>
+          <w:sz w:val="23"/>
+          <w:szCs w:val="23"/>
+        </w:rPr>
+        <w:t>Musique</w:t>
+      </w:r>
+      <w:r>
+        <w:rPr>
+          <w:rFonts w:ascii="Times New Roman" w:hAnsi="Times New Roman" w:cs="Times New Roman"/>
+          <w:sz w:val="23"/>
+          <w:szCs w:val="23"/>
+        </w:rPr>
+        <w:t xml:space="preserve"> </w:t>
+      </w:r>
+      <w:hyperlink r:id="rId25" w:history="1">
+        <w:r>
+          <w:rPr>
+            <w:rStyle w:val="Lienhypertexte"/>
+            <w:color w:val="CD1600"/>
+            <w:sz w:val="23"/>
+            <w:szCs w:val="23"/>
+          </w:rPr>
+          <w:t>Chroniques</w:t>
+        </w:r>
+      </w:hyperlink>
+      <w:r>
+        <w:rPr>
+          <w:rStyle w:val="apple-converted-space"/>
+          <w:sz w:val="23"/>
+          <w:szCs w:val="23"/>
+        </w:rPr>
+        <w:t> </w:t>
+      </w:r>
+      <w:r>
+        <w:rPr>
+          <w:sz w:val="23"/>
+          <w:szCs w:val="23"/>
+        </w:rPr>
+        <w:t>Interprètes actuels</w:t>
+      </w:r>
+    </w:p>
+    <w:p>
+      <w:pPr>
+        <w:numPr>
+          <w:ilvl w:val="0"/>
+          <w:numId w:val="12"/>
+        </w:numPr>
+        <w:tabs>
+          <w:tab w:val="clear" w:pos="720"/>
+          <w:tab w:val="num" w:pos="0"/>
+        </w:tabs>
+        <w:spacing w:before="100" w:beforeAutospacing="1" w:after="150" w:line="240" w:lineRule="auto"/>
+        <w:ind w:left="0"/>
+        <w:jc w:val="center"/>
+        <w:rPr>
+          <w:rFonts w:ascii="Arial" w:hAnsi="Arial" w:cs="Arial"/>
+          <w:color w:val="333333"/>
+          <w:spacing w:val="12"/>
+          <w:sz w:val="16"/>
+          <w:szCs w:val="16"/>
+          <w:lang w:val="en-GB"/>
+        </w:rPr>
+      </w:pPr>
+      <w:hyperlink r:id="rId26" w:history="1">
+        <w:r>
+          <w:rPr>
+            <w:rStyle w:val="Lienhypertexte"/>
+            <w:rFonts w:ascii="Arial" w:hAnsi="Arial" w:cs="Arial"/>
+            <w:color w:val="CD1600"/>
+            <w:spacing w:val="12"/>
+            <w:sz w:val="16"/>
+            <w:szCs w:val="16"/>
+            <w:lang w:val="en-GB"/>
+          </w:rPr>
+          <w:t xml:space="preserve">In memoriam Richard </w:t>
+        </w:r>
+        <w:proofErr w:type="spellStart"/>
+        <w:r>
+          <w:rPr>
+            <w:rStyle w:val="Lienhypertexte"/>
+            <w:rFonts w:ascii="Arial" w:hAnsi="Arial" w:cs="Arial"/>
+            <w:color w:val="CD1600"/>
+            <w:spacing w:val="12"/>
+            <w:sz w:val="16"/>
+            <w:szCs w:val="16"/>
+            <w:lang w:val="en-GB"/>
+          </w:rPr>
+          <w:t>Hickox</w:t>
+        </w:r>
+        <w:proofErr w:type="spellEnd"/>
+        <w:r>
+          <w:rPr>
+            <w:rStyle w:val="Lienhypertexte"/>
+            <w:rFonts w:ascii="Arial" w:hAnsi="Arial" w:cs="Arial"/>
+            <w:color w:val="CD1600"/>
+            <w:spacing w:val="12"/>
+            <w:sz w:val="16"/>
+            <w:szCs w:val="16"/>
+            <w:lang w:val="en-GB"/>
+          </w:rPr>
+          <w:t xml:space="preserve"> &amp; Vernon Handley</w:t>
+        </w:r>
+      </w:hyperlink>
+      <w:r>
+        <w:rPr>
+          <w:rStyle w:val="apple-converted-space"/>
+          <w:rFonts w:ascii="Arial" w:hAnsi="Arial" w:cs="Arial"/>
+          <w:i/>
+          <w:iCs/>
+          <w:color w:val="333333"/>
+          <w:spacing w:val="12"/>
+          <w:sz w:val="16"/>
+          <w:szCs w:val="16"/>
+          <w:lang w:val="en-GB"/>
+        </w:rPr>
+        <w:t> </w:t>
+      </w:r>
+      <w:r>
+        <w:rPr>
+          <w:rFonts w:ascii="Arial" w:hAnsi="Arial" w:cs="Arial"/>
+          <w:i/>
+          <w:iCs/>
+          <w:color w:val="333333"/>
+          <w:spacing w:val="12"/>
+          <w:sz w:val="16"/>
+          <w:szCs w:val="16"/>
+          <w:lang w:val="en-GB"/>
+        </w:rPr>
+        <w:t xml:space="preserve">(04/01/2009, </w:t>
+      </w:r>
+      <w:proofErr w:type="spellStart"/>
+      <w:r>
+        <w:rPr>
+          <w:rFonts w:ascii="Arial" w:hAnsi="Arial" w:cs="Arial"/>
+          <w:i/>
+          <w:iCs/>
+          <w:color w:val="333333"/>
+          <w:spacing w:val="12"/>
+          <w:sz w:val="16"/>
+          <w:szCs w:val="16"/>
+          <w:lang w:val="en-GB"/>
+        </w:rPr>
+        <w:t>rév</w:t>
+      </w:r>
+      <w:proofErr w:type="spellEnd"/>
+      <w:r>
+        <w:rPr>
+          <w:rFonts w:ascii="Arial" w:hAnsi="Arial" w:cs="Arial"/>
+          <w:i/>
+          <w:iCs/>
+          <w:color w:val="333333"/>
+          <w:spacing w:val="12"/>
+          <w:sz w:val="16"/>
+          <w:szCs w:val="16"/>
+          <w:lang w:val="en-GB"/>
+        </w:rPr>
+        <w:t>. 18/07/2014)</w:t>
+      </w:r>
+    </w:p>
+    <w:p>
+      <w:pPr>
+        <w:numPr>
+          <w:ilvl w:val="0"/>
+          <w:numId w:val="12"/>
+        </w:numPr>
+        <w:spacing w:before="100" w:beforeAutospacing="1" w:after="150" w:line="240" w:lineRule="auto"/>
+        <w:ind w:left="0"/>
+        <w:jc w:val="center"/>
+        <w:rPr>
+          <w:rFonts w:ascii="Arial" w:hAnsi="Arial" w:cs="Arial"/>
+          <w:color w:val="333333"/>
+          <w:spacing w:val="12"/>
+          <w:sz w:val="16"/>
+          <w:szCs w:val="16"/>
+        </w:rPr>
+      </w:pPr>
+      <w:hyperlink r:id="rId27" w:history="1">
+        <w:proofErr w:type="spellStart"/>
+        <w:r>
+          <w:rPr>
+            <w:rStyle w:val="Lienhypertexte"/>
+            <w:rFonts w:ascii="Arial" w:hAnsi="Arial" w:cs="Arial"/>
+            <w:color w:val="CD1600"/>
+            <w:spacing w:val="12"/>
+            <w:sz w:val="16"/>
+            <w:szCs w:val="16"/>
+          </w:rPr>
+          <w:t>Arpeggiata</w:t>
+        </w:r>
+        <w:proofErr w:type="spellEnd"/>
+      </w:hyperlink>
+      <w:r>
+        <w:rPr>
+          <w:rStyle w:val="apple-converted-space"/>
+          <w:rFonts w:ascii="Arial" w:hAnsi="Arial" w:cs="Arial"/>
+          <w:i/>
+          <w:iCs/>
+          <w:color w:val="333333"/>
+          <w:spacing w:val="12"/>
+          <w:sz w:val="16"/>
+          <w:szCs w:val="16"/>
+        </w:rPr>
+        <w:t> </w:t>
+      </w:r>
+      <w:r>
+        <w:rPr>
+          <w:rFonts w:ascii="Arial" w:hAnsi="Arial" w:cs="Arial"/>
+          <w:i/>
+          <w:iCs/>
+          <w:color w:val="333333"/>
+          <w:spacing w:val="12"/>
+          <w:sz w:val="16"/>
+          <w:szCs w:val="16"/>
+        </w:rPr>
+        <w:t xml:space="preserve">(07/06/2010, </w:t>
+      </w:r>
+      <w:proofErr w:type="spellStart"/>
+      <w:r>
+        <w:rPr>
+          <w:rFonts w:ascii="Arial" w:hAnsi="Arial" w:cs="Arial"/>
+          <w:i/>
+          <w:iCs/>
+          <w:color w:val="333333"/>
+          <w:spacing w:val="12"/>
+          <w:sz w:val="16"/>
+          <w:szCs w:val="16"/>
+        </w:rPr>
+        <w:t>rév</w:t>
+      </w:r>
+      <w:proofErr w:type="spellEnd"/>
+      <w:r>
+        <w:rPr>
+          <w:rFonts w:ascii="Arial" w:hAnsi="Arial" w:cs="Arial"/>
+          <w:i/>
+          <w:iCs/>
+          <w:color w:val="333333"/>
+          <w:spacing w:val="12"/>
+          <w:sz w:val="16"/>
+          <w:szCs w:val="16"/>
+        </w:rPr>
+        <w:t>. 01/08/2014)</w:t>
+      </w:r>
+    </w:p>
+    <w:p>
+      <w:pPr>
+        <w:numPr>
+          <w:ilvl w:val="0"/>
+          <w:numId w:val="12"/>
+        </w:numPr>
+        <w:spacing w:before="100" w:beforeAutospacing="1" w:after="150" w:line="240" w:lineRule="auto"/>
+        <w:ind w:left="0"/>
+        <w:jc w:val="center"/>
+        <w:rPr>
+          <w:rFonts w:ascii="Arial" w:hAnsi="Arial" w:cs="Arial"/>
+          <w:color w:val="333333"/>
+          <w:spacing w:val="12"/>
+          <w:sz w:val="16"/>
+          <w:szCs w:val="16"/>
+        </w:rPr>
+      </w:pPr>
+      <w:hyperlink r:id="rId28" w:history="1">
+        <w:r>
+          <w:rPr>
+            <w:rStyle w:val="Lienhypertexte"/>
+            <w:rFonts w:ascii="Arial" w:hAnsi="Arial" w:cs="Arial"/>
+            <w:color w:val="CD1600"/>
+            <w:spacing w:val="12"/>
+            <w:sz w:val="16"/>
+            <w:szCs w:val="16"/>
+          </w:rPr>
+          <w:t>Un pianiste indispensable : Marc-André Hamelin</w:t>
+        </w:r>
+      </w:hyperlink>
+      <w:r>
+        <w:rPr>
+          <w:rStyle w:val="apple-converted-space"/>
+          <w:rFonts w:ascii="Arial" w:hAnsi="Arial" w:cs="Arial"/>
+          <w:i/>
+          <w:iCs/>
+          <w:color w:val="333333"/>
+          <w:spacing w:val="12"/>
+          <w:sz w:val="16"/>
+          <w:szCs w:val="16"/>
+        </w:rPr>
+        <w:t> </w:t>
+      </w:r>
+      <w:r>
+        <w:rPr>
+          <w:rFonts w:ascii="Arial" w:hAnsi="Arial" w:cs="Arial"/>
+          <w:i/>
+          <w:iCs/>
+          <w:color w:val="333333"/>
+          <w:spacing w:val="12"/>
+          <w:sz w:val="16"/>
+          <w:szCs w:val="16"/>
+        </w:rPr>
+        <w:t xml:space="preserve">(10/01/2011, </w:t>
+      </w:r>
+      <w:proofErr w:type="spellStart"/>
+      <w:r>
+        <w:rPr>
+          <w:rFonts w:ascii="Arial" w:hAnsi="Arial" w:cs="Arial"/>
+          <w:i/>
+          <w:iCs/>
+          <w:color w:val="333333"/>
+          <w:spacing w:val="12"/>
+          <w:sz w:val="16"/>
+          <w:szCs w:val="16"/>
+        </w:rPr>
+        <w:t>rév</w:t>
+      </w:r>
+      <w:proofErr w:type="spellEnd"/>
+      <w:r>
+        <w:rPr>
+          <w:rFonts w:ascii="Arial" w:hAnsi="Arial" w:cs="Arial"/>
+          <w:i/>
+          <w:iCs/>
+          <w:color w:val="333333"/>
+          <w:spacing w:val="12"/>
+          <w:sz w:val="16"/>
+          <w:szCs w:val="16"/>
+        </w:rPr>
+        <w:t>. 05/08/2014)</w:t>
+      </w:r>
+    </w:p>
+    <w:p>
+      <w:pPr>
+        <w:numPr>
+          <w:ilvl w:val="0"/>
+          <w:numId w:val="12"/>
+        </w:numPr>
+        <w:spacing w:before="100" w:beforeAutospacing="1" w:after="150" w:line="240" w:lineRule="auto"/>
+        <w:ind w:left="0"/>
+        <w:jc w:val="center"/>
+        <w:rPr>
+          <w:rFonts w:ascii="Arial" w:hAnsi="Arial" w:cs="Arial"/>
+          <w:color w:val="333333"/>
+          <w:spacing w:val="12"/>
+          <w:sz w:val="16"/>
+          <w:szCs w:val="16"/>
+        </w:rPr>
+      </w:pPr>
+      <w:hyperlink r:id="rId29" w:history="1">
+        <w:r>
+          <w:rPr>
+            <w:rStyle w:val="Lienhypertexte"/>
+            <w:rFonts w:ascii="Arial" w:hAnsi="Arial" w:cs="Arial"/>
+            <w:color w:val="CD1600"/>
+            <w:spacing w:val="12"/>
+            <w:sz w:val="16"/>
+            <w:szCs w:val="16"/>
+          </w:rPr>
+          <w:t xml:space="preserve">Ralph van </w:t>
+        </w:r>
+        <w:proofErr w:type="spellStart"/>
+        <w:r>
+          <w:rPr>
+            <w:rStyle w:val="Lienhypertexte"/>
+            <w:rFonts w:ascii="Arial" w:hAnsi="Arial" w:cs="Arial"/>
+            <w:color w:val="CD1600"/>
+            <w:spacing w:val="12"/>
+            <w:sz w:val="16"/>
+            <w:szCs w:val="16"/>
+          </w:rPr>
+          <w:t>Raat</w:t>
+        </w:r>
+        <w:proofErr w:type="spellEnd"/>
+        <w:r>
+          <w:rPr>
+            <w:rStyle w:val="Lienhypertexte"/>
+            <w:rFonts w:ascii="Arial" w:hAnsi="Arial" w:cs="Arial"/>
+            <w:color w:val="CD1600"/>
+            <w:spacing w:val="12"/>
+            <w:sz w:val="16"/>
+            <w:szCs w:val="16"/>
+          </w:rPr>
+          <w:t>, un pianiste postmoderne</w:t>
+        </w:r>
+      </w:hyperlink>
+      <w:r>
+        <w:rPr>
+          <w:rStyle w:val="apple-converted-space"/>
+          <w:rFonts w:ascii="Arial" w:hAnsi="Arial" w:cs="Arial"/>
+          <w:i/>
+          <w:iCs/>
+          <w:color w:val="333333"/>
+          <w:spacing w:val="12"/>
+          <w:sz w:val="16"/>
+          <w:szCs w:val="16"/>
+        </w:rPr>
+        <w:t> </w:t>
+      </w:r>
+      <w:r>
+        <w:rPr>
+          <w:rFonts w:ascii="Arial" w:hAnsi="Arial" w:cs="Arial"/>
+          <w:i/>
+          <w:iCs/>
+          <w:color w:val="333333"/>
+          <w:spacing w:val="12"/>
+          <w:sz w:val="16"/>
+          <w:szCs w:val="16"/>
+        </w:rPr>
+        <w:t xml:space="preserve">(03/02/2011, </w:t>
+      </w:r>
+      <w:proofErr w:type="spellStart"/>
+      <w:r>
+        <w:rPr>
+          <w:rFonts w:ascii="Arial" w:hAnsi="Arial" w:cs="Arial"/>
+          <w:i/>
+          <w:iCs/>
+          <w:color w:val="333333"/>
+          <w:spacing w:val="12"/>
+          <w:sz w:val="16"/>
+          <w:szCs w:val="16"/>
+        </w:rPr>
+        <w:t>rév</w:t>
+      </w:r>
+      <w:proofErr w:type="spellEnd"/>
+      <w:r>
+        <w:rPr>
+          <w:rFonts w:ascii="Arial" w:hAnsi="Arial" w:cs="Arial"/>
+          <w:i/>
+          <w:iCs/>
+          <w:color w:val="333333"/>
+          <w:spacing w:val="12"/>
+          <w:sz w:val="16"/>
+          <w:szCs w:val="16"/>
+        </w:rPr>
+        <w:t>. 05/08/2014)</w:t>
+      </w:r>
+    </w:p>
+    <w:p>
+      <w:pPr>
+        <w:numPr>
+          <w:ilvl w:val="0"/>
+          <w:numId w:val="12"/>
+        </w:numPr>
+        <w:spacing w:before="100" w:beforeAutospacing="1" w:after="150" w:line="240" w:lineRule="auto"/>
+        <w:ind w:left="0"/>
+        <w:jc w:val="center"/>
+        <w:rPr>
+          <w:rFonts w:ascii="Arial" w:hAnsi="Arial" w:cs="Arial"/>
+          <w:color w:val="333333"/>
+          <w:spacing w:val="12"/>
+          <w:sz w:val="16"/>
+          <w:szCs w:val="16"/>
+        </w:rPr>
+      </w:pPr>
+      <w:hyperlink r:id="rId30" w:history="1">
+        <w:r>
+          <w:rPr>
+            <w:rStyle w:val="Lienhypertexte"/>
+            <w:rFonts w:ascii="Arial" w:hAnsi="Arial" w:cs="Arial"/>
+            <w:color w:val="CD1600"/>
+            <w:spacing w:val="12"/>
+            <w:sz w:val="16"/>
+            <w:szCs w:val="16"/>
+          </w:rPr>
+          <w:t>Nouvelle vague en musique française : Jérôme Ducros</w:t>
+        </w:r>
+      </w:hyperlink>
+      <w:r>
+        <w:rPr>
+          <w:rStyle w:val="apple-converted-space"/>
+          <w:rFonts w:ascii="Arial" w:hAnsi="Arial" w:cs="Arial"/>
+          <w:i/>
+          <w:iCs/>
+          <w:color w:val="333333"/>
+          <w:spacing w:val="12"/>
+          <w:sz w:val="16"/>
+          <w:szCs w:val="16"/>
+        </w:rPr>
+        <w:t> </w:t>
+      </w:r>
+      <w:r>
+        <w:rPr>
+          <w:rFonts w:ascii="Arial" w:hAnsi="Arial" w:cs="Arial"/>
+          <w:i/>
+          <w:iCs/>
+          <w:color w:val="333333"/>
+          <w:spacing w:val="12"/>
+          <w:sz w:val="16"/>
+          <w:szCs w:val="16"/>
+        </w:rPr>
+        <w:t xml:space="preserve">(22/06/2011, </w:t>
+      </w:r>
+      <w:proofErr w:type="spellStart"/>
+      <w:r>
+        <w:rPr>
+          <w:rFonts w:ascii="Arial" w:hAnsi="Arial" w:cs="Arial"/>
+          <w:i/>
+          <w:iCs/>
+          <w:color w:val="333333"/>
+          <w:spacing w:val="12"/>
+          <w:sz w:val="16"/>
+          <w:szCs w:val="16"/>
+        </w:rPr>
+        <w:t>rév</w:t>
+      </w:r>
+      <w:proofErr w:type="spellEnd"/>
+      <w:r>
+        <w:rPr>
+          <w:rFonts w:ascii="Arial" w:hAnsi="Arial" w:cs="Arial"/>
+          <w:i/>
+          <w:iCs/>
+          <w:color w:val="333333"/>
+          <w:spacing w:val="12"/>
+          <w:sz w:val="16"/>
+          <w:szCs w:val="16"/>
+        </w:rPr>
+        <w:t>. 08/08/2014)</w:t>
+      </w:r>
+    </w:p>
+    <w:p>
+      <w:pPr>
+        <w:numPr>
+          <w:ilvl w:val="0"/>
+          <w:numId w:val="12"/>
+        </w:numPr>
+        <w:spacing w:before="100" w:beforeAutospacing="1" w:after="150" w:line="240" w:lineRule="auto"/>
+        <w:ind w:left="0"/>
+        <w:jc w:val="center"/>
+        <w:rPr>
+          <w:rFonts w:ascii="Arial" w:hAnsi="Arial" w:cs="Arial"/>
+          <w:color w:val="333333"/>
+          <w:spacing w:val="12"/>
+          <w:sz w:val="16"/>
+          <w:szCs w:val="16"/>
+        </w:rPr>
+      </w:pPr>
+      <w:hyperlink r:id="rId31" w:history="1">
+        <w:r>
+          <w:rPr>
+            <w:rStyle w:val="Lienhypertexte"/>
+            <w:rFonts w:ascii="Arial" w:hAnsi="Arial" w:cs="Arial"/>
+            <w:color w:val="CD1600"/>
+            <w:spacing w:val="12"/>
+            <w:sz w:val="16"/>
+            <w:szCs w:val="16"/>
+          </w:rPr>
+          <w:t xml:space="preserve">Place aux jeunes : le Quatuor </w:t>
+        </w:r>
+        <w:proofErr w:type="spellStart"/>
+        <w:r>
+          <w:rPr>
+            <w:rStyle w:val="Lienhypertexte"/>
+            <w:rFonts w:ascii="Arial" w:hAnsi="Arial" w:cs="Arial"/>
+            <w:color w:val="CD1600"/>
+            <w:spacing w:val="12"/>
+            <w:sz w:val="16"/>
+            <w:szCs w:val="16"/>
+          </w:rPr>
+          <w:t>Armida</w:t>
+        </w:r>
+        <w:proofErr w:type="spellEnd"/>
+      </w:hyperlink>
+      <w:r>
+        <w:rPr>
+          <w:rStyle w:val="apple-converted-space"/>
+          <w:rFonts w:ascii="Arial" w:hAnsi="Arial" w:cs="Arial"/>
+          <w:i/>
+          <w:iCs/>
+          <w:color w:val="333333"/>
+          <w:spacing w:val="12"/>
+          <w:sz w:val="16"/>
+          <w:szCs w:val="16"/>
+        </w:rPr>
+        <w:t> </w:t>
+      </w:r>
+      <w:r>
+        <w:rPr>
+          <w:rFonts w:ascii="Arial" w:hAnsi="Arial" w:cs="Arial"/>
+          <w:i/>
+          <w:iCs/>
+          <w:color w:val="333333"/>
+          <w:spacing w:val="12"/>
+          <w:sz w:val="16"/>
+          <w:szCs w:val="16"/>
+        </w:rPr>
+        <w:t>(01/08/2015)</w:t>
+      </w:r>
+    </w:p>
+    <w:p>
+      <w:pPr>
+        <w:numPr>
+          <w:ilvl w:val="0"/>
+          <w:numId w:val="12"/>
+        </w:numPr>
+        <w:spacing w:before="100" w:beforeAutospacing="1" w:after="150" w:line="240" w:lineRule="auto"/>
+        <w:ind w:left="0"/>
+        <w:jc w:val="center"/>
+        <w:rPr>
+          <w:rFonts w:ascii="Arial" w:hAnsi="Arial" w:cs="Arial"/>
+          <w:color w:val="333333"/>
+          <w:spacing w:val="12"/>
+          <w:sz w:val="16"/>
+          <w:szCs w:val="16"/>
+        </w:rPr>
+      </w:pPr>
+      <w:hyperlink r:id="rId32" w:history="1">
+        <w:r>
+          <w:rPr>
+            <w:rStyle w:val="Lienhypertexte"/>
+            <w:rFonts w:ascii="Arial" w:hAnsi="Arial" w:cs="Arial"/>
+            <w:color w:val="CD1600"/>
+            <w:spacing w:val="12"/>
+            <w:sz w:val="16"/>
+            <w:szCs w:val="16"/>
+          </w:rPr>
+          <w:t>Le Poème Harmonique</w:t>
+        </w:r>
+      </w:hyperlink>
+      <w:r>
+        <w:rPr>
+          <w:rStyle w:val="apple-converted-space"/>
+          <w:rFonts w:ascii="Arial" w:hAnsi="Arial" w:cs="Arial"/>
+          <w:i/>
+          <w:iCs/>
+          <w:color w:val="333333"/>
+          <w:spacing w:val="12"/>
+          <w:sz w:val="16"/>
+          <w:szCs w:val="16"/>
+        </w:rPr>
+        <w:t> </w:t>
+      </w:r>
+      <w:r>
+        <w:rPr>
+          <w:rFonts w:ascii="Arial" w:hAnsi="Arial" w:cs="Arial"/>
+          <w:i/>
+          <w:iCs/>
+          <w:color w:val="333333"/>
+          <w:spacing w:val="12"/>
+          <w:sz w:val="16"/>
+          <w:szCs w:val="16"/>
+        </w:rPr>
+        <w:t>(15/05/2016)</w:t>
+      </w:r>
+    </w:p>
+    <w:p>
+      <w:pPr>
+        <w:numPr>
+          <w:ilvl w:val="0"/>
+          <w:numId w:val="12"/>
+        </w:numPr>
+        <w:spacing w:before="100" w:beforeAutospacing="1" w:after="150" w:line="240" w:lineRule="auto"/>
+        <w:ind w:left="0"/>
+        <w:jc w:val="center"/>
+        <w:rPr>
+          <w:rFonts w:ascii="Arial" w:hAnsi="Arial" w:cs="Arial"/>
+          <w:color w:val="333333"/>
+          <w:spacing w:val="12"/>
+          <w:sz w:val="16"/>
+          <w:szCs w:val="16"/>
+        </w:rPr>
+      </w:pPr>
+    </w:p>
+    <w:p>
+      <w:pPr>
+        <w:ind w:left="360"/>
+        <w:rPr>
+          <w:b/>
+        </w:rPr>
+      </w:pPr>
+      <w:r>
+        <w:rPr>
+          <w:b/>
+        </w:rPr>
+        <w:t>Et pas nommé comme par exemple</w:t>
+      </w:r>
+      <w:r>
+        <w:rPr>
+          <w:b/>
+        </w:rPr>
+        <w:t xml:space="preserve">  </w:t>
+      </w:r>
+      <w:r>
+        <w:rPr>
+          <w:b/>
+        </w:rPr>
+        <w:t>INTERPRETES DE NOS JOURS</w:t>
+      </w:r>
+      <w:r>
+        <w:rPr>
+          <w:b/>
+        </w:rPr>
+        <w:t> </w:t>
+      </w:r>
+    </w:p>
+    <w:p>
+      <w:pPr>
+        <w:ind w:left="-284"/>
+        <w:rPr>
+          <w:b/>
+          <w:sz w:val="28"/>
+          <w:szCs w:val="28"/>
+          <w:u w:val="single"/>
+        </w:rPr>
+      </w:pPr>
+      <w:r>
+        <w:rPr>
+          <w:b/>
+          <w:sz w:val="28"/>
+          <w:szCs w:val="28"/>
+          <w:u w:val="single"/>
+        </w:rPr>
+        <w:lastRenderedPageBreak/>
+        <w:t>CORPS</w:t>
+      </w:r>
+      <w:r>
+        <w:rPr>
+          <w:b/>
+          <w:sz w:val="28"/>
+          <w:szCs w:val="28"/>
+          <w:u w:val="single"/>
+        </w:rPr>
+        <w:t>:</w:t>
+      </w:r>
+    </w:p>
+    <w:p>
+      <w:pPr>
+        <w:pStyle w:val="Paragraphedeliste"/>
+        <w:numPr>
+          <w:ilvl w:val="0"/>
+          <w:numId w:val="9"/>
+        </w:numPr>
+        <w:ind w:left="0"/>
+        <w:rPr>
+          <w:b/>
+          <w:color w:val="FF0000"/>
+          <w:sz w:val="28"/>
+          <w:szCs w:val="28"/>
+        </w:rPr>
+      </w:pPr>
+      <w:r>
+        <w:rPr>
+          <w:b/>
+          <w:color w:val="FF0000"/>
+          <w:sz w:val="28"/>
+          <w:szCs w:val="28"/>
+        </w:rPr>
+        <w:t xml:space="preserve">Toujours </w:t>
+      </w:r>
+      <w:r>
+        <w:rPr>
+          <w:b/>
+          <w:color w:val="FF0000"/>
+          <w:sz w:val="28"/>
+          <w:szCs w:val="28"/>
+        </w:rPr>
+        <w:t xml:space="preserve">mettre un &lt;h2&gt; et un &lt;h3&gt; à l’intérieur de </w:t>
+      </w:r>
+      <w:r>
+        <w:rPr>
+          <w:b/>
+          <w:color w:val="FF0000"/>
+          <w:sz w:val="28"/>
+          <w:szCs w:val="28"/>
+        </w:rPr>
+        <w:t>la &lt;div id=  « </w:t>
+      </w:r>
+      <w:proofErr w:type="spellStart"/>
+      <w:r>
+        <w:rPr>
+          <w:b/>
+          <w:color w:val="FF0000"/>
+          <w:sz w:val="28"/>
+          <w:szCs w:val="28"/>
+        </w:rPr>
+        <w:t>contenuPrincipal</w:t>
+      </w:r>
+      <w:proofErr w:type="spellEnd"/>
+      <w:r>
+        <w:rPr>
+          <w:b/>
+          <w:color w:val="FF0000"/>
+          <w:sz w:val="28"/>
+          <w:szCs w:val="28"/>
+        </w:rPr>
+        <w:t xml:space="preserve"> »&gt; </w:t>
+      </w:r>
+    </w:p>
+    <w:p>
+      <w:pPr>
+        <w:spacing w:after="0"/>
+        <w:ind w:left="708"/>
+        <w:rPr>
+          <w:b/>
+        </w:rPr>
+      </w:pPr>
+      <w:r>
+        <w:rPr>
+          <w:b/>
+        </w:rPr>
+        <w:t>&lt;div id="</w:t>
+      </w:r>
+      <w:proofErr w:type="spellStart"/>
+      <w:r>
+        <w:rPr>
+          <w:b/>
+        </w:rPr>
+        <w:t>contenuPrincipal</w:t>
+      </w:r>
+      <w:proofErr w:type="spellEnd"/>
+      <w:r>
+        <w:rPr>
+          <w:b/>
+        </w:rPr>
+        <w:t>"&gt;</w:t>
+      </w:r>
+    </w:p>
+    <w:p>
+      <w:pPr>
+        <w:spacing w:after="0"/>
+        <w:ind w:left="708"/>
+        <w:rPr>
+          <w:b/>
+        </w:rPr>
+      </w:pPr>
+      <w:r>
+        <w:rPr>
+          <w:b/>
+        </w:rPr>
+        <w:t xml:space="preserve">                &lt;h2&gt;Billets d'humeur&lt;/h2&gt;</w:t>
+      </w:r>
+    </w:p>
+    <w:p>
+      <w:pPr>
+        <w:spacing w:after="0"/>
+        <w:ind w:left="708"/>
+        <w:rPr>
+          <w:b/>
+        </w:rPr>
+      </w:pPr>
+      <w:r>
+        <w:rPr>
+          <w:b/>
+        </w:rPr>
+        <w:t xml:space="preserve">                &lt;h3&gt;Textes d'opinions humoristiques souvent satiriques&lt;/h3&gt;</w:t>
+      </w:r>
+    </w:p>
+    <w:p>
+      <w:pPr>
+        <w:spacing w:after="0"/>
+        <w:ind w:left="708"/>
+        <w:rPr>
+          <w:b/>
+        </w:rPr>
+      </w:pPr>
+      <w:r>
+        <w:rPr>
+          <w:b/>
+        </w:rPr>
+        <w:t>&lt;/</w:t>
+      </w:r>
+      <w:proofErr w:type="gramStart"/>
+      <w:r>
+        <w:rPr>
+          <w:b/>
+        </w:rPr>
+        <w:t>div</w:t>
+      </w:r>
+      <w:proofErr w:type="gramEnd"/>
+      <w:r>
+        <w:rPr>
+          <w:b/>
+        </w:rPr>
+        <w:t>&gt;</w:t>
+      </w:r>
+    </w:p>
+    <w:p>
+      <w:pPr>
+        <w:ind w:left="-284"/>
+        <w:rPr>
+          <w:b/>
+          <w:sz w:val="28"/>
+          <w:szCs w:val="28"/>
+          <w:u w:val="single"/>
+        </w:rPr>
+      </w:pPr>
+    </w:p>
+    <w:p>
+      <w:pPr>
+        <w:ind w:left="-284"/>
+        <w:rPr>
+          <w:b/>
+          <w:sz w:val="28"/>
+          <w:szCs w:val="28"/>
+        </w:rPr>
+      </w:pPr>
+      <w:r>
+        <w:rPr>
+          <w:b/>
+          <w:sz w:val="28"/>
+          <w:szCs w:val="28"/>
+        </w:rPr>
+        <w:t xml:space="preserve">Les titres doivent êtres parlant (penser à ce que les utilisateurs taperaient dans la barre de </w:t>
+      </w:r>
+      <w:proofErr w:type="spellStart"/>
+      <w:r>
+        <w:rPr>
+          <w:b/>
+          <w:sz w:val="28"/>
+          <w:szCs w:val="28"/>
+        </w:rPr>
+        <w:t>google</w:t>
+      </w:r>
+      <w:proofErr w:type="spellEnd"/>
+      <w:r>
+        <w:rPr>
+          <w:b/>
+          <w:sz w:val="28"/>
+          <w:szCs w:val="28"/>
+        </w:rPr>
+        <w:t>)</w:t>
+      </w:r>
       <w:bookmarkStart w:id="0" w:name="_GoBack"/>
       <w:bookmarkEnd w:id="0"/>
+    </w:p>
+    <w:p>
+      <w:pPr>
+        <w:spacing w:before="100" w:beforeAutospacing="1" w:after="150" w:line="240" w:lineRule="auto"/>
+        <w:rPr>
+          <w:rFonts w:ascii="Arial" w:hAnsi="Arial" w:cs="Arial"/>
+          <w:color w:val="333333"/>
+          <w:spacing w:val="12"/>
+          <w:sz w:val="24"/>
+          <w:szCs w:val="24"/>
+        </w:rPr>
+      </w:pPr>
+    </w:p>
+    <w:p>
+      <w:pPr>
+        <w:pStyle w:val="Paragraphedeliste"/>
+        <w:ind w:left="708"/>
+        <w:rPr>
+          <w:b/>
+        </w:rPr>
+      </w:pPr>
+    </w:p>
+    <w:p>
+      <w:pPr>
+        <w:pStyle w:val="Paragraphedeliste"/>
+        <w:ind w:left="708"/>
+        <w:rPr>
+          <w:b/>
+          <w:color w:val="FF0000"/>
+          <w:sz w:val="28"/>
+          <w:szCs w:val="28"/>
+        </w:rPr>
+      </w:pPr>
+    </w:p>
+    <w:p>
+      <w:pPr>
+        <w:pStyle w:val="Paragraphedeliste"/>
+        <w:ind w:left="360"/>
+        <w:rPr>
+          <w:color w:val="FF0000"/>
+        </w:rPr>
+      </w:pPr>
     </w:p>
     <w:sectPr>
       <w:pgSz w:w="11906" w:h="16838"/>
@@ -1941,7 +3462,7 @@
   <w:abstractNum w:abstractNumId="0">
     <w:nsid w:val="02040865"/>
     <w:multiLevelType w:val="hybridMultilevel"/>
-    <w:tmpl w:val="770EDF64"/>
+    <w:tmpl w:val="04441E58"/>
     <w:lvl w:ilvl="0" w:tplc="080C0001">
       <w:start w:val="1"/>
       <w:numFmt w:val="bullet"/>
@@ -2165,6 +3686,155 @@
     </w:lvl>
   </w:abstractNum>
   <w:abstractNum w:abstractNumId="2">
+    <w:nsid w:val="2A77541C"/>
+    <w:multiLevelType w:val="multilevel"/>
+    <w:tmpl w:val="E0A24416"/>
+    <w:lvl w:ilvl="0">
+      <w:start w:val="1"/>
+      <w:numFmt w:val="bullet"/>
+      <w:lvlText w:val=""/>
+      <w:lvlJc w:val="left"/>
+      <w:pPr>
+        <w:tabs>
+          <w:tab w:val="num" w:pos="720"/>
+        </w:tabs>
+        <w:ind w:left="720" w:hanging="360"/>
+      </w:pPr>
+      <w:rPr>
+        <w:rFonts w:ascii="Symbol" w:hAnsi="Symbol" w:hint="default"/>
+        <w:sz w:val="20"/>
+      </w:rPr>
+    </w:lvl>
+    <w:lvl w:ilvl="1">
+      <w:start w:val="1"/>
+      <w:numFmt w:val="bullet"/>
+      <w:lvlText w:val="o"/>
+      <w:lvlJc w:val="left"/>
+      <w:pPr>
+        <w:tabs>
+          <w:tab w:val="num" w:pos="1440"/>
+        </w:tabs>
+        <w:ind w:left="1440" w:hanging="360"/>
+      </w:pPr>
+      <w:rPr>
+        <w:rFonts w:ascii="Courier New" w:hAnsi="Courier New" w:hint="default"/>
+        <w:sz w:val="20"/>
+      </w:rPr>
+    </w:lvl>
+    <w:lvl w:ilvl="2" w:tentative="1">
+      <w:start w:val="1"/>
+      <w:numFmt w:val="bullet"/>
+      <w:lvlText w:val=""/>
+      <w:lvlJc w:val="left"/>
+      <w:pPr>
+        <w:tabs>
+          <w:tab w:val="num" w:pos="2160"/>
+        </w:tabs>
+        <w:ind w:left="2160" w:hanging="360"/>
+      </w:pPr>
+      <w:rPr>
+        <w:rFonts w:ascii="Wingdings" w:hAnsi="Wingdings" w:hint="default"/>
+        <w:sz w:val="20"/>
+      </w:rPr>
+    </w:lvl>
+    <w:lvl w:ilvl="3" w:tentative="1">
+      <w:start w:val="1"/>
+      <w:numFmt w:val="bullet"/>
+      <w:lvlText w:val=""/>
+      <w:lvlJc w:val="left"/>
+      <w:pPr>
+        <w:tabs>
+          <w:tab w:val="num" w:pos="2880"/>
+        </w:tabs>
+        <w:ind w:left="2880" w:hanging="360"/>
+      </w:pPr>
+      <w:rPr>
+        <w:rFonts w:ascii="Wingdings" w:hAnsi="Wingdings" w:hint="default"/>
+        <w:sz w:val="20"/>
+      </w:rPr>
+    </w:lvl>
+    <w:lvl w:ilvl="4" w:tentative="1">
+      <w:start w:val="1"/>
+      <w:numFmt w:val="bullet"/>
+      <w:lvlText w:val=""/>
+      <w:lvlJc w:val="left"/>
+      <w:pPr>
+        <w:tabs>
+          <w:tab w:val="num" w:pos="3600"/>
+        </w:tabs>
+        <w:ind w:left="3600" w:hanging="360"/>
+      </w:pPr>
+      <w:rPr>
+        <w:rFonts w:ascii="Wingdings" w:hAnsi="Wingdings" w:hint="default"/>
+        <w:sz w:val="20"/>
+      </w:rPr>
+    </w:lvl>
+    <w:lvl w:ilvl="5" w:tentative="1">
+      <w:start w:val="1"/>
+      <w:numFmt w:val="bullet"/>
+      <w:lvlText w:val=""/>
+      <w:lvlJc w:val="left"/>
+      <w:pPr>
+        <w:tabs>
+          <w:tab w:val="num" w:pos="4320"/>
+        </w:tabs>
+        <w:ind w:left="4320" w:hanging="360"/>
+      </w:pPr>
+      <w:rPr>
+        <w:rFonts w:ascii="Wingdings" w:hAnsi="Wingdings" w:hint="default"/>
+        <w:sz w:val="20"/>
+      </w:rPr>
+    </w:lvl>
+    <w:lvl w:ilvl="6" w:tentative="1">
+      <w:start w:val="1"/>
+      <w:numFmt w:val="bullet"/>
+      <w:lvlText w:val=""/>
+      <w:lvlJc w:val="left"/>
+      <w:pPr>
+        <w:tabs>
+          <w:tab w:val="num" w:pos="5040"/>
+        </w:tabs>
+        <w:ind w:left="5040" w:hanging="360"/>
+      </w:pPr>
+      <w:rPr>
+        <w:rFonts w:ascii="Wingdings" w:hAnsi="Wingdings" w:hint="default"/>
+        <w:sz w:val="20"/>
+      </w:rPr>
+    </w:lvl>
+    <w:lvl w:ilvl="7" w:tentative="1">
+      <w:start w:val="1"/>
+      <w:numFmt w:val="bullet"/>
+      <w:lvlText w:val=""/>
+      <w:lvlJc w:val="left"/>
+      <w:pPr>
+        <w:tabs>
+          <w:tab w:val="num" w:pos="5760"/>
+        </w:tabs>
+        <w:ind w:left="5760" w:hanging="360"/>
+      </w:pPr>
+      <w:rPr>
+        <w:rFonts w:ascii="Wingdings" w:hAnsi="Wingdings" w:hint="default"/>
+        <w:sz w:val="20"/>
+      </w:rPr>
+    </w:lvl>
+    <w:lvl w:ilvl="8" w:tentative="1">
+      <w:start w:val="1"/>
+      <w:numFmt w:val="bullet"/>
+      <w:lvlText w:val=""/>
+      <w:lvlJc w:val="left"/>
+      <w:pPr>
+        <w:tabs>
+          <w:tab w:val="num" w:pos="6480"/>
+        </w:tabs>
+        <w:ind w:left="6480" w:hanging="360"/>
+      </w:pPr>
+      <w:rPr>
+        <w:rFonts w:ascii="Wingdings" w:hAnsi="Wingdings" w:hint="default"/>
+        <w:sz w:val="20"/>
+      </w:rPr>
+    </w:lvl>
+  </w:abstractNum>
+  <w:abstractNum w:abstractNumId="3">
     <w:nsid w:val="2F6562F4"/>
     <w:multiLevelType w:val="multilevel"/>
     <w:tmpl w:val="CF36E9F4"/>
@@ -2313,7 +3983,7 @@
       </w:rPr>
     </w:lvl>
   </w:abstractNum>
-  <w:abstractNum w:abstractNumId="3">
+  <w:abstractNum w:abstractNumId="4">
     <w:nsid w:val="503A1150"/>
     <w:multiLevelType w:val="multilevel"/>
     <w:tmpl w:val="AFA6F77A"/>
@@ -2462,7 +4132,7 @@
       </w:rPr>
     </w:lvl>
   </w:abstractNum>
-  <w:abstractNum w:abstractNumId="4">
+  <w:abstractNum w:abstractNumId="5">
     <w:nsid w:val="59A97858"/>
     <w:multiLevelType w:val="hybridMultilevel"/>
     <w:tmpl w:val="35CC3CA0"/>
@@ -2575,7 +4245,7 @@
       </w:rPr>
     </w:lvl>
   </w:abstractNum>
-  <w:abstractNum w:abstractNumId="5">
+  <w:abstractNum w:abstractNumId="6">
     <w:nsid w:val="60F97CB1"/>
     <w:multiLevelType w:val="hybridMultilevel"/>
     <w:tmpl w:val="B32627C4"/>
@@ -2688,7 +4358,7 @@
       </w:rPr>
     </w:lvl>
   </w:abstractNum>
-  <w:abstractNum w:abstractNumId="6">
+  <w:abstractNum w:abstractNumId="7">
     <w:nsid w:val="6270322A"/>
     <w:multiLevelType w:val="multilevel"/>
     <w:tmpl w:val="4CA2724A"/>
@@ -2837,7 +4507,7 @@
       </w:rPr>
     </w:lvl>
   </w:abstractNum>
-  <w:abstractNum w:abstractNumId="7">
+  <w:abstractNum w:abstractNumId="8">
     <w:nsid w:val="6C7A51F2"/>
     <w:multiLevelType w:val="hybridMultilevel"/>
     <w:tmpl w:val="FA6A58CA"/>
@@ -2947,6 +4617,381 @@
       </w:pPr>
       <w:rPr>
         <w:rFonts w:ascii="Wingdings" w:hAnsi="Wingdings" w:hint="default"/>
+      </w:rPr>
+    </w:lvl>
+  </w:abstractNum>
+  <w:abstractNum w:abstractNumId="9">
+    <w:nsid w:val="6E5632A1"/>
+    <w:multiLevelType w:val="hybridMultilevel"/>
+    <w:tmpl w:val="232EFDBE"/>
+    <w:lvl w:ilvl="0" w:tplc="080C0001">
+      <w:start w:val="1"/>
+      <w:numFmt w:val="bullet"/>
+      <w:lvlText w:val=""/>
+      <w:lvlJc w:val="left"/>
+      <w:pPr>
+        <w:ind w:left="720" w:hanging="360"/>
+      </w:pPr>
+      <w:rPr>
+        <w:rFonts w:ascii="Symbol" w:hAnsi="Symbol" w:hint="default"/>
+      </w:rPr>
+    </w:lvl>
+    <w:lvl w:ilvl="1" w:tplc="080C0003">
+      <w:start w:val="1"/>
+      <w:numFmt w:val="bullet"/>
+      <w:lvlText w:val="o"/>
+      <w:lvlJc w:val="left"/>
+      <w:pPr>
+        <w:ind w:left="1440" w:hanging="360"/>
+      </w:pPr>
+      <w:rPr>
+        <w:rFonts w:ascii="Courier New" w:hAnsi="Courier New" w:cs="Courier New" w:hint="default"/>
+      </w:rPr>
+    </w:lvl>
+    <w:lvl w:ilvl="2" w:tplc="080C0005" w:tentative="1">
+      <w:start w:val="1"/>
+      <w:numFmt w:val="bullet"/>
+      <w:lvlText w:val=""/>
+      <w:lvlJc w:val="left"/>
+      <w:pPr>
+        <w:ind w:left="2160" w:hanging="360"/>
+      </w:pPr>
+      <w:rPr>
+        <w:rFonts w:ascii="Wingdings" w:hAnsi="Wingdings" w:hint="default"/>
+      </w:rPr>
+    </w:lvl>
+    <w:lvl w:ilvl="3" w:tplc="080C0001" w:tentative="1">
+      <w:start w:val="1"/>
+      <w:numFmt w:val="bullet"/>
+      <w:lvlText w:val=""/>
+      <w:lvlJc w:val="left"/>
+      <w:pPr>
+        <w:ind w:left="2880" w:hanging="360"/>
+      </w:pPr>
+      <w:rPr>
+        <w:rFonts w:ascii="Symbol" w:hAnsi="Symbol" w:hint="default"/>
+      </w:rPr>
+    </w:lvl>
+    <w:lvl w:ilvl="4" w:tplc="080C0003" w:tentative="1">
+      <w:start w:val="1"/>
+      <w:numFmt w:val="bullet"/>
+      <w:lvlText w:val="o"/>
+      <w:lvlJc w:val="left"/>
+      <w:pPr>
+        <w:ind w:left="3600" w:hanging="360"/>
+      </w:pPr>
+      <w:rPr>
+        <w:rFonts w:ascii="Courier New" w:hAnsi="Courier New" w:cs="Courier New" w:hint="default"/>
+      </w:rPr>
+    </w:lvl>
+    <w:lvl w:ilvl="5" w:tplc="080C0005" w:tentative="1">
+      <w:start w:val="1"/>
+      <w:numFmt w:val="bullet"/>
+      <w:lvlText w:val=""/>
+      <w:lvlJc w:val="left"/>
+      <w:pPr>
+        <w:ind w:left="4320" w:hanging="360"/>
+      </w:pPr>
+      <w:rPr>
+        <w:rFonts w:ascii="Wingdings" w:hAnsi="Wingdings" w:hint="default"/>
+      </w:rPr>
+    </w:lvl>
+    <w:lvl w:ilvl="6" w:tplc="080C0001" w:tentative="1">
+      <w:start w:val="1"/>
+      <w:numFmt w:val="bullet"/>
+      <w:lvlText w:val=""/>
+      <w:lvlJc w:val="left"/>
+      <w:pPr>
+        <w:ind w:left="5040" w:hanging="360"/>
+      </w:pPr>
+      <w:rPr>
+        <w:rFonts w:ascii="Symbol" w:hAnsi="Symbol" w:hint="default"/>
+      </w:rPr>
+    </w:lvl>
+    <w:lvl w:ilvl="7" w:tplc="080C0003" w:tentative="1">
+      <w:start w:val="1"/>
+      <w:numFmt w:val="bullet"/>
+      <w:lvlText w:val="o"/>
+      <w:lvlJc w:val="left"/>
+      <w:pPr>
+        <w:ind w:left="5760" w:hanging="360"/>
+      </w:pPr>
+      <w:rPr>
+        <w:rFonts w:ascii="Courier New" w:hAnsi="Courier New" w:cs="Courier New" w:hint="default"/>
+      </w:rPr>
+    </w:lvl>
+    <w:lvl w:ilvl="8" w:tplc="080C0005" w:tentative="1">
+      <w:start w:val="1"/>
+      <w:numFmt w:val="bullet"/>
+      <w:lvlText w:val=""/>
+      <w:lvlJc w:val="left"/>
+      <w:pPr>
+        <w:ind w:left="6480" w:hanging="360"/>
+      </w:pPr>
+      <w:rPr>
+        <w:rFonts w:ascii="Wingdings" w:hAnsi="Wingdings" w:hint="default"/>
+      </w:rPr>
+    </w:lvl>
+  </w:abstractNum>
+  <w:abstractNum w:abstractNumId="10">
+    <w:nsid w:val="778914C6"/>
+    <w:multiLevelType w:val="multilevel"/>
+    <w:tmpl w:val="5DC0FA3E"/>
+    <w:lvl w:ilvl="0">
+      <w:start w:val="1"/>
+      <w:numFmt w:val="decimal"/>
+      <w:lvlText w:val="%1."/>
+      <w:lvlJc w:val="left"/>
+      <w:pPr>
+        <w:tabs>
+          <w:tab w:val="num" w:pos="720"/>
+        </w:tabs>
+        <w:ind w:left="720" w:hanging="360"/>
+      </w:pPr>
+    </w:lvl>
+    <w:lvl w:ilvl="1" w:tentative="1">
+      <w:start w:val="1"/>
+      <w:numFmt w:val="decimal"/>
+      <w:lvlText w:val="%2."/>
+      <w:lvlJc w:val="left"/>
+      <w:pPr>
+        <w:tabs>
+          <w:tab w:val="num" w:pos="1440"/>
+        </w:tabs>
+        <w:ind w:left="1440" w:hanging="360"/>
+      </w:pPr>
+    </w:lvl>
+    <w:lvl w:ilvl="2" w:tentative="1">
+      <w:start w:val="1"/>
+      <w:numFmt w:val="decimal"/>
+      <w:lvlText w:val="%3."/>
+      <w:lvlJc w:val="left"/>
+      <w:pPr>
+        <w:tabs>
+          <w:tab w:val="num" w:pos="2160"/>
+        </w:tabs>
+        <w:ind w:left="2160" w:hanging="360"/>
+      </w:pPr>
+    </w:lvl>
+    <w:lvl w:ilvl="3" w:tentative="1">
+      <w:start w:val="1"/>
+      <w:numFmt w:val="decimal"/>
+      <w:lvlText w:val="%4."/>
+      <w:lvlJc w:val="left"/>
+      <w:pPr>
+        <w:tabs>
+          <w:tab w:val="num" w:pos="2880"/>
+        </w:tabs>
+        <w:ind w:left="2880" w:hanging="360"/>
+      </w:pPr>
+    </w:lvl>
+    <w:lvl w:ilvl="4" w:tentative="1">
+      <w:start w:val="1"/>
+      <w:numFmt w:val="decimal"/>
+      <w:lvlText w:val="%5."/>
+      <w:lvlJc w:val="left"/>
+      <w:pPr>
+        <w:tabs>
+          <w:tab w:val="num" w:pos="3600"/>
+        </w:tabs>
+        <w:ind w:left="3600" w:hanging="360"/>
+      </w:pPr>
+    </w:lvl>
+    <w:lvl w:ilvl="5" w:tentative="1">
+      <w:start w:val="1"/>
+      <w:numFmt w:val="decimal"/>
+      <w:lvlText w:val="%6."/>
+      <w:lvlJc w:val="left"/>
+      <w:pPr>
+        <w:tabs>
+          <w:tab w:val="num" w:pos="4320"/>
+        </w:tabs>
+        <w:ind w:left="4320" w:hanging="360"/>
+      </w:pPr>
+    </w:lvl>
+    <w:lvl w:ilvl="6" w:tentative="1">
+      <w:start w:val="1"/>
+      <w:numFmt w:val="decimal"/>
+      <w:lvlText w:val="%7."/>
+      <w:lvlJc w:val="left"/>
+      <w:pPr>
+        <w:tabs>
+          <w:tab w:val="num" w:pos="5040"/>
+        </w:tabs>
+        <w:ind w:left="5040" w:hanging="360"/>
+      </w:pPr>
+    </w:lvl>
+    <w:lvl w:ilvl="7" w:tentative="1">
+      <w:start w:val="1"/>
+      <w:numFmt w:val="decimal"/>
+      <w:lvlText w:val="%8."/>
+      <w:lvlJc w:val="left"/>
+      <w:pPr>
+        <w:tabs>
+          <w:tab w:val="num" w:pos="5760"/>
+        </w:tabs>
+        <w:ind w:left="5760" w:hanging="360"/>
+      </w:pPr>
+    </w:lvl>
+    <w:lvl w:ilvl="8" w:tentative="1">
+      <w:start w:val="1"/>
+      <w:numFmt w:val="decimal"/>
+      <w:lvlText w:val="%9."/>
+      <w:lvlJc w:val="left"/>
+      <w:pPr>
+        <w:tabs>
+          <w:tab w:val="num" w:pos="6480"/>
+        </w:tabs>
+        <w:ind w:left="6480" w:hanging="360"/>
+      </w:pPr>
+    </w:lvl>
+  </w:abstractNum>
+  <w:abstractNum w:abstractNumId="11">
+    <w:nsid w:val="78AA5F5C"/>
+    <w:multiLevelType w:val="multilevel"/>
+    <w:tmpl w:val="3FD8AEA6"/>
+    <w:lvl w:ilvl="0">
+      <w:start w:val="1"/>
+      <w:numFmt w:val="bullet"/>
+      <w:lvlText w:val=""/>
+      <w:lvlJc w:val="left"/>
+      <w:pPr>
+        <w:tabs>
+          <w:tab w:val="num" w:pos="720"/>
+        </w:tabs>
+        <w:ind w:left="720" w:hanging="360"/>
+      </w:pPr>
+      <w:rPr>
+        <w:rFonts w:ascii="Symbol" w:hAnsi="Symbol" w:hint="default"/>
+        <w:sz w:val="20"/>
+      </w:rPr>
+    </w:lvl>
+    <w:lvl w:ilvl="1" w:tentative="1">
+      <w:start w:val="1"/>
+      <w:numFmt w:val="bullet"/>
+      <w:lvlText w:val="o"/>
+      <w:lvlJc w:val="left"/>
+      <w:pPr>
+        <w:tabs>
+          <w:tab w:val="num" w:pos="1440"/>
+        </w:tabs>
+        <w:ind w:left="1440" w:hanging="360"/>
+      </w:pPr>
+      <w:rPr>
+        <w:rFonts w:ascii="Courier New" w:hAnsi="Courier New" w:hint="default"/>
+        <w:sz w:val="20"/>
+      </w:rPr>
+    </w:lvl>
+    <w:lvl w:ilvl="2" w:tentative="1">
+      <w:start w:val="1"/>
+      <w:numFmt w:val="bullet"/>
+      <w:lvlText w:val=""/>
+      <w:lvlJc w:val="left"/>
+      <w:pPr>
+        <w:tabs>
+          <w:tab w:val="num" w:pos="2160"/>
+        </w:tabs>
+        <w:ind w:left="2160" w:hanging="360"/>
+      </w:pPr>
+      <w:rPr>
+        <w:rFonts w:ascii="Wingdings" w:hAnsi="Wingdings" w:hint="default"/>
+        <w:sz w:val="20"/>
+      </w:rPr>
+    </w:lvl>
+    <w:lvl w:ilvl="3" w:tentative="1">
+      <w:start w:val="1"/>
+      <w:numFmt w:val="bullet"/>
+      <w:lvlText w:val=""/>
+      <w:lvlJc w:val="left"/>
+      <w:pPr>
+        <w:tabs>
+          <w:tab w:val="num" w:pos="2880"/>
+        </w:tabs>
+        <w:ind w:left="2880" w:hanging="360"/>
+      </w:pPr>
+      <w:rPr>
+        <w:rFonts w:ascii="Wingdings" w:hAnsi="Wingdings" w:hint="default"/>
+        <w:sz w:val="20"/>
+      </w:rPr>
+    </w:lvl>
+    <w:lvl w:ilvl="4" w:tentative="1">
+      <w:start w:val="1"/>
+      <w:numFmt w:val="bullet"/>
+      <w:lvlText w:val=""/>
+      <w:lvlJc w:val="left"/>
+      <w:pPr>
+        <w:tabs>
+          <w:tab w:val="num" w:pos="3600"/>
+        </w:tabs>
+        <w:ind w:left="3600" w:hanging="360"/>
+      </w:pPr>
+      <w:rPr>
+        <w:rFonts w:ascii="Wingdings" w:hAnsi="Wingdings" w:hint="default"/>
+        <w:sz w:val="20"/>
+      </w:rPr>
+    </w:lvl>
+    <w:lvl w:ilvl="5" w:tentative="1">
+      <w:start w:val="1"/>
+      <w:numFmt w:val="bullet"/>
+      <w:lvlText w:val=""/>
+      <w:lvlJc w:val="left"/>
+      <w:pPr>
+        <w:tabs>
+          <w:tab w:val="num" w:pos="4320"/>
+        </w:tabs>
+        <w:ind w:left="4320" w:hanging="360"/>
+      </w:pPr>
+      <w:rPr>
+        <w:rFonts w:ascii="Wingdings" w:hAnsi="Wingdings" w:hint="default"/>
+        <w:sz w:val="20"/>
+      </w:rPr>
+    </w:lvl>
+    <w:lvl w:ilvl="6" w:tentative="1">
+      <w:start w:val="1"/>
+      <w:numFmt w:val="bullet"/>
+      <w:lvlText w:val=""/>
+      <w:lvlJc w:val="left"/>
+      <w:pPr>
+        <w:tabs>
+          <w:tab w:val="num" w:pos="5040"/>
+        </w:tabs>
+        <w:ind w:left="5040" w:hanging="360"/>
+      </w:pPr>
+      <w:rPr>
+        <w:rFonts w:ascii="Wingdings" w:hAnsi="Wingdings" w:hint="default"/>
+        <w:sz w:val="20"/>
+      </w:rPr>
+    </w:lvl>
+    <w:lvl w:ilvl="7" w:tentative="1">
+      <w:start w:val="1"/>
+      <w:numFmt w:val="bullet"/>
+      <w:lvlText w:val=""/>
+      <w:lvlJc w:val="left"/>
+      <w:pPr>
+        <w:tabs>
+          <w:tab w:val="num" w:pos="5760"/>
+        </w:tabs>
+        <w:ind w:left="5760" w:hanging="360"/>
+      </w:pPr>
+      <w:rPr>
+        <w:rFonts w:ascii="Wingdings" w:hAnsi="Wingdings" w:hint="default"/>
+        <w:sz w:val="20"/>
+      </w:rPr>
+    </w:lvl>
+    <w:lvl w:ilvl="8" w:tentative="1">
+      <w:start w:val="1"/>
+      <w:numFmt w:val="bullet"/>
+      <w:lvlText w:val=""/>
+      <w:lvlJc w:val="left"/>
+      <w:pPr>
+        <w:tabs>
+          <w:tab w:val="num" w:pos="6480"/>
+        </w:tabs>
+        <w:ind w:left="6480" w:hanging="360"/>
+      </w:pPr>
+      <w:rPr>
+        <w:rFonts w:ascii="Wingdings" w:hAnsi="Wingdings" w:hint="default"/>
+        <w:sz w:val="20"/>
       </w:rPr>
     </w:lvl>
   </w:abstractNum>
@@ -2954,25 +4999,37 @@
     <w:abstractNumId w:val="0"/>
   </w:num>
   <w:num w:numId="2">
+    <w:abstractNumId w:val="7"/>
+  </w:num>
+  <w:num w:numId="3">
     <w:abstractNumId w:val="6"/>
   </w:num>
-  <w:num w:numId="3">
+  <w:num w:numId="4">
+    <w:abstractNumId w:val="3"/>
+  </w:num>
+  <w:num w:numId="5">
     <w:abstractNumId w:val="5"/>
   </w:num>
-  <w:num w:numId="4">
-    <w:abstractNumId w:val="2"/>
-  </w:num>
-  <w:num w:numId="5">
+  <w:num w:numId="6">
     <w:abstractNumId w:val="4"/>
-  </w:num>
-  <w:num w:numId="6">
-    <w:abstractNumId w:val="3"/>
   </w:num>
   <w:num w:numId="7">
     <w:abstractNumId w:val="1"/>
   </w:num>
   <w:num w:numId="8">
-    <w:abstractNumId w:val="7"/>
+    <w:abstractNumId w:val="8"/>
+  </w:num>
+  <w:num w:numId="9">
+    <w:abstractNumId w:val="9"/>
+  </w:num>
+  <w:num w:numId="10">
+    <w:abstractNumId w:val="2"/>
+  </w:num>
+  <w:num w:numId="11">
+    <w:abstractNumId w:val="11"/>
+  </w:num>
+  <w:num w:numId="12">
+    <w:abstractNumId w:val="10"/>
   </w:num>
 </w:numbering>
 </file>
@@ -3136,6 +5193,7 @@
   <w:style w:type="paragraph" w:default="1" w:styleId="Normal">
     <w:name w:val="Normal"/>
     <w:qFormat/>
+    <w:rsid w:val="00673042"/>
   </w:style>
   <w:style w:type="paragraph" w:styleId="Titre2">
     <w:name w:val="heading 2"/>
@@ -3155,6 +5213,28 @@
       <w:sz w:val="36"/>
       <w:szCs w:val="36"/>
       <w:lang w:eastAsia="fr-BE"/>
+    </w:rPr>
+  </w:style>
+  <w:style w:type="paragraph" w:styleId="Titre3">
+    <w:name w:val="heading 3"/>
+    <w:basedOn w:val="Normal"/>
+    <w:next w:val="Normal"/>
+    <w:link w:val="Titre3Car"/>
+    <w:uiPriority w:val="9"/>
+    <w:unhideWhenUsed/>
+    <w:qFormat/>
+    <w:rsid w:val="00552A26"/>
+    <w:pPr>
+      <w:keepNext/>
+      <w:keepLines/>
+      <w:spacing w:before="200" w:after="0"/>
+      <w:outlineLvl w:val="2"/>
+    </w:pPr>
+    <w:rPr>
+      <w:rFonts w:asciiTheme="majorHAnsi" w:eastAsiaTheme="majorEastAsia" w:hAnsiTheme="majorHAnsi" w:cstheme="majorBidi"/>
+      <w:b/>
+      <w:bCs/>
+      <w:color w:val="4F81BD" w:themeColor="accent1"/>
     </w:rPr>
   </w:style>
   <w:style w:type="character" w:default="1" w:styleId="Policepardfaut">
@@ -3318,6 +5398,24 @@
       <w:lang w:eastAsia="fr-BE"/>
     </w:rPr>
   </w:style>
+  <w:style w:type="character" w:customStyle="1" w:styleId="Titre3Car">
+    <w:name w:val="Titre 3 Car"/>
+    <w:basedOn w:val="Policepardfaut"/>
+    <w:link w:val="Titre3"/>
+    <w:uiPriority w:val="9"/>
+    <w:rsid w:val="00552A26"/>
+    <w:rPr>
+      <w:rFonts w:asciiTheme="majorHAnsi" w:eastAsiaTheme="majorEastAsia" w:hAnsiTheme="majorHAnsi" w:cstheme="majorBidi"/>
+      <w:b/>
+      <w:bCs/>
+      <w:color w:val="4F81BD" w:themeColor="accent1"/>
+    </w:rPr>
+  </w:style>
+  <w:style w:type="character" w:customStyle="1" w:styleId="apple-converted-space">
+    <w:name w:val="apple-converted-space"/>
+    <w:basedOn w:val="Policepardfaut"/>
+    <w:rsid w:val="00552A26"/>
+  </w:style>
 </w:styles>
 </file>
 
@@ -3480,6 +5578,7 @@
   <w:style w:type="paragraph" w:default="1" w:styleId="Normal">
     <w:name w:val="Normal"/>
     <w:qFormat/>
+    <w:rsid w:val="00673042"/>
   </w:style>
   <w:style w:type="paragraph" w:styleId="Titre2">
     <w:name w:val="heading 2"/>
@@ -3499,6 +5598,28 @@
       <w:sz w:val="36"/>
       <w:szCs w:val="36"/>
       <w:lang w:eastAsia="fr-BE"/>
+    </w:rPr>
+  </w:style>
+  <w:style w:type="paragraph" w:styleId="Titre3">
+    <w:name w:val="heading 3"/>
+    <w:basedOn w:val="Normal"/>
+    <w:next w:val="Normal"/>
+    <w:link w:val="Titre3Car"/>
+    <w:uiPriority w:val="9"/>
+    <w:unhideWhenUsed/>
+    <w:qFormat/>
+    <w:rsid w:val="00552A26"/>
+    <w:pPr>
+      <w:keepNext/>
+      <w:keepLines/>
+      <w:spacing w:before="200" w:after="0"/>
+      <w:outlineLvl w:val="2"/>
+    </w:pPr>
+    <w:rPr>
+      <w:rFonts w:asciiTheme="majorHAnsi" w:eastAsiaTheme="majorEastAsia" w:hAnsiTheme="majorHAnsi" w:cstheme="majorBidi"/>
+      <w:b/>
+      <w:bCs/>
+      <w:color w:val="4F81BD" w:themeColor="accent1"/>
     </w:rPr>
   </w:style>
   <w:style w:type="character" w:default="1" w:styleId="Policepardfaut">
@@ -3661,6 +5782,24 @@
       <w:szCs w:val="24"/>
       <w:lang w:eastAsia="fr-BE"/>
     </w:rPr>
+  </w:style>
+  <w:style w:type="character" w:customStyle="1" w:styleId="Titre3Car">
+    <w:name w:val="Titre 3 Car"/>
+    <w:basedOn w:val="Policepardfaut"/>
+    <w:link w:val="Titre3"/>
+    <w:uiPriority w:val="9"/>
+    <w:rsid w:val="00552A26"/>
+    <w:rPr>
+      <w:rFonts w:asciiTheme="majorHAnsi" w:eastAsiaTheme="majorEastAsia" w:hAnsiTheme="majorHAnsi" w:cstheme="majorBidi"/>
+      <w:b/>
+      <w:bCs/>
+      <w:color w:val="4F81BD" w:themeColor="accent1"/>
+    </w:rPr>
+  </w:style>
+  <w:style w:type="character" w:customStyle="1" w:styleId="apple-converted-space">
+    <w:name w:val="apple-converted-space"/>
+    <w:basedOn w:val="Policepardfaut"/>
+    <w:rsid w:val="00552A26"/>
   </w:style>
 </w:styles>
 </file>

</xml_diff>